<commit_message>
Seperating out the fastq entries into non-paired
</commit_message>
<xml_diff>
--- a/Workflow_for_Final_Project.docx
+++ b/Workflow_for_Final_Project.docx
@@ -62,8 +62,6 @@
           <w:rFonts w:eastAsia="Times New Roman" w:cs="Times New Roman"/>
         </w:rPr>
       </w:pPr>
-      <w:bookmarkStart w:id="0" w:name="_GoBack"/>
-      <w:bookmarkEnd w:id="0"/>
     </w:p>
     <w:p>
       <w:pPr>
@@ -182,19 +180,24 @@
         </w:rPr>
         <w:t xml:space="preserve"> </w:t>
       </w:r>
+      <w:r>
+        <w:rPr>
+          <w:rFonts w:eastAsia="Times New Roman" w:cs="Times New Roman"/>
+        </w:rPr>
+        <w:t>Sequenced</w:t>
+      </w:r>
+      <w:r>
+        <w:rPr>
+          <w:rFonts w:eastAsia="Times New Roman" w:cs="Times New Roman"/>
+        </w:rPr>
+        <w:t xml:space="preserve"> reads </w:t>
+      </w:r>
       <w:proofErr w:type="gramStart"/>
       <w:r>
         <w:rPr>
           <w:rFonts w:eastAsia="Times New Roman" w:cs="Times New Roman"/>
         </w:rPr>
-        <w:t>sequenced</w:t>
-      </w:r>
-      <w:proofErr w:type="gramEnd"/>
-      <w:r>
-        <w:rPr>
-          <w:rFonts w:eastAsia="Times New Roman" w:cs="Times New Roman"/>
-        </w:rPr>
-        <w:t xml:space="preserve"> reads were processed with a quality control step to remove the adapter regions and low quality reads, and mapped to human genome to filter out contaminations by following the previously described steps (</w:t>
+        <w:t>were processed with a quality control step to remove the adapter regions and low quality reads, and mapped to human genome to filter out contaminations by following the previously described steps (</w:t>
       </w:r>
       <w:hyperlink r:id="rId5" w:anchor="B38" w:history="1">
         <w:r>
@@ -209,7 +212,14 @@
         <w:rPr>
           <w:rFonts w:eastAsia="Times New Roman" w:cs="Times New Roman"/>
         </w:rPr>
-        <w:t>).</w:t>
+        <w:t>)</w:t>
+      </w:r>
+      <w:proofErr w:type="gramEnd"/>
+      <w:r>
+        <w:rPr>
+          <w:rFonts w:eastAsia="Times New Roman" w:cs="Times New Roman"/>
+        </w:rPr>
+        <w:t>.</w:t>
       </w:r>
     </w:p>
     <w:p>
@@ -226,6 +236,55 @@
         </w:rPr>
         <w:t>Joel 8====D, Justin weekend of 11/17/17</w:t>
       </w:r>
+    </w:p>
+    <w:p>
+      <w:pPr>
+        <w:rPr>
+          <w:rFonts w:eastAsia="Times New Roman" w:cs="Times New Roman"/>
+          <w:color w:val="FF0000"/>
+        </w:rPr>
+      </w:pPr>
+      <w:r>
+        <w:rPr>
+          <w:rFonts w:eastAsia="Times New Roman" w:cs="Times New Roman"/>
+          <w:color w:val="FF0000"/>
+        </w:rPr>
+        <w:t xml:space="preserve">Start with </w:t>
+      </w:r>
+      <w:proofErr w:type="spellStart"/>
+      <w:r>
+        <w:rPr>
+          <w:rFonts w:eastAsia="Times New Roman" w:cs="Times New Roman"/>
+          <w:color w:val="FF0000"/>
+        </w:rPr>
+        <w:t>fastq</w:t>
+      </w:r>
+      <w:proofErr w:type="spellEnd"/>
+      <w:r>
+        <w:rPr>
+          <w:rFonts w:eastAsia="Times New Roman" w:cs="Times New Roman"/>
+          <w:color w:val="FF0000"/>
+        </w:rPr>
+        <w:t xml:space="preserve"> files, </w:t>
+      </w:r>
+      <w:proofErr w:type="spellStart"/>
+      <w:r>
+        <w:rPr>
+          <w:rFonts w:eastAsia="Times New Roman" w:cs="Times New Roman"/>
+          <w:color w:val="FF0000"/>
+        </w:rPr>
+        <w:t>fastq</w:t>
+      </w:r>
+      <w:proofErr w:type="spellEnd"/>
+      <w:r>
+        <w:rPr>
+          <w:rFonts w:eastAsia="Times New Roman" w:cs="Times New Roman"/>
+          <w:color w:val="FF0000"/>
+        </w:rPr>
+        <w:t xml:space="preserve"> files and use Mothur</w:t>
+      </w:r>
+      <w:bookmarkStart w:id="0" w:name="_GoBack"/>
+      <w:bookmarkEnd w:id="0"/>
     </w:p>
     <w:p>
       <w:pPr>
@@ -915,6 +974,7 @@
         <w:rPr>
           <w:rFonts w:eastAsia="Times New Roman" w:cs="Times New Roman"/>
         </w:rPr>
+        <w:lastRenderedPageBreak/>
         <w:t xml:space="preserve">10. Weighted </w:t>
       </w:r>
       <w:proofErr w:type="spellStart"/>
@@ -1014,7 +1074,6 @@
           <w:rFonts w:eastAsia="Times New Roman" w:cs="Times New Roman"/>
           <w:highlight w:val="yellow"/>
         </w:rPr>
-        <w:lastRenderedPageBreak/>
         <w:t>Only if we can get data from other studies “pre-analyzed OTUs”</w:t>
       </w:r>
     </w:p>

</xml_diff>

<commit_message>
This class makes me sad
</commit_message>
<xml_diff>
--- a/Workflow_for_Final_Project.docx
+++ b/Workflow_for_Final_Project.docx
@@ -234,57 +234,64 @@
           <w:rFonts w:eastAsia="Times New Roman" w:cs="Times New Roman"/>
           <w:color w:val="FF0000"/>
         </w:rPr>
-        <w:t>Joel 8====D, Justin weekend of 11/17/17</w:t>
-      </w:r>
-    </w:p>
-    <w:p>
-      <w:pPr>
-        <w:rPr>
-          <w:rFonts w:eastAsia="Times New Roman" w:cs="Times New Roman"/>
-          <w:color w:val="FF0000"/>
-        </w:rPr>
-      </w:pPr>
-      <w:r>
-        <w:rPr>
-          <w:rFonts w:eastAsia="Times New Roman" w:cs="Times New Roman"/>
-          <w:color w:val="FF0000"/>
-        </w:rPr>
-        <w:t xml:space="preserve">Start with </w:t>
-      </w:r>
-      <w:proofErr w:type="spellStart"/>
-      <w:r>
-        <w:rPr>
-          <w:rFonts w:eastAsia="Times New Roman" w:cs="Times New Roman"/>
-          <w:color w:val="FF0000"/>
-        </w:rPr>
-        <w:t>fastq</w:t>
-      </w:r>
-      <w:proofErr w:type="spellEnd"/>
-      <w:r>
-        <w:rPr>
-          <w:rFonts w:eastAsia="Times New Roman" w:cs="Times New Roman"/>
-          <w:color w:val="FF0000"/>
-        </w:rPr>
-        <w:t xml:space="preserve"> files, </w:t>
-      </w:r>
-      <w:proofErr w:type="spellStart"/>
-      <w:r>
-        <w:rPr>
-          <w:rFonts w:eastAsia="Times New Roman" w:cs="Times New Roman"/>
-          <w:color w:val="FF0000"/>
-        </w:rPr>
-        <w:t>fastq</w:t>
-      </w:r>
-      <w:proofErr w:type="spellEnd"/>
-      <w:r>
-        <w:rPr>
-          <w:rFonts w:eastAsia="Times New Roman" w:cs="Times New Roman"/>
-          <w:color w:val="FF0000"/>
-        </w:rPr>
-        <w:t xml:space="preserve"> files and use Mothur</w:t>
+        <w:t>Joel</w:t>
       </w:r>
       <w:bookmarkStart w:id="0" w:name="_GoBack"/>
       <w:bookmarkEnd w:id="0"/>
+      <w:r>
+        <w:rPr>
+          <w:rFonts w:eastAsia="Times New Roman" w:cs="Times New Roman"/>
+          <w:color w:val="FF0000"/>
+        </w:rPr>
+        <w:t>, Justin weekend of 11/17/17</w:t>
+      </w:r>
+    </w:p>
+    <w:p>
+      <w:pPr>
+        <w:rPr>
+          <w:rFonts w:eastAsia="Times New Roman" w:cs="Times New Roman"/>
+          <w:color w:val="FF0000"/>
+        </w:rPr>
+      </w:pPr>
+      <w:r>
+        <w:rPr>
+          <w:rFonts w:eastAsia="Times New Roman" w:cs="Times New Roman"/>
+          <w:color w:val="FF0000"/>
+        </w:rPr>
+        <w:t xml:space="preserve">Start with </w:t>
+      </w:r>
+      <w:proofErr w:type="spellStart"/>
+      <w:r>
+        <w:rPr>
+          <w:rFonts w:eastAsia="Times New Roman" w:cs="Times New Roman"/>
+          <w:color w:val="FF0000"/>
+        </w:rPr>
+        <w:t>fastq</w:t>
+      </w:r>
+      <w:proofErr w:type="spellEnd"/>
+      <w:r>
+        <w:rPr>
+          <w:rFonts w:eastAsia="Times New Roman" w:cs="Times New Roman"/>
+          <w:color w:val="FF0000"/>
+        </w:rPr>
+        <w:t xml:space="preserve"> files, </w:t>
+      </w:r>
+      <w:proofErr w:type="spellStart"/>
+      <w:r>
+        <w:rPr>
+          <w:rFonts w:eastAsia="Times New Roman" w:cs="Times New Roman"/>
+          <w:color w:val="FF0000"/>
+        </w:rPr>
+        <w:t>fastq</w:t>
+      </w:r>
+      <w:proofErr w:type="spellEnd"/>
+      <w:r>
+        <w:rPr>
+          <w:rFonts w:eastAsia="Times New Roman" w:cs="Times New Roman"/>
+          <w:color w:val="FF0000"/>
+        </w:rPr>
+        <w:t xml:space="preserve"> files and use Mothur</w:t>
+      </w:r>
     </w:p>
     <w:p>
       <w:pPr>

</xml_diff>

<commit_message>
Updated README.md, ppt for Friday, and Workflow.
</commit_message>
<xml_diff>
--- a/Workflow_for_Final_Project.docx
+++ b/Workflow_for_Final_Project.docx
@@ -1,6 +1,6 @@
 
 <file path=word/document.xml><?xml version="1.0" encoding="utf-8"?>
-<w:document xmlns:wpc="http://schemas.microsoft.com/office/word/2010/wordprocessingCanvas" xmlns:cx="http://schemas.microsoft.com/office/drawing/2014/chartex" xmlns:cx1="http://schemas.microsoft.com/office/drawing/2015/9/8/chartex" xmlns:mc="http://schemas.openxmlformats.org/markup-compatibility/2006" xmlns:o="urn:schemas-microsoft-com:office:office" xmlns:r="http://schemas.openxmlformats.org/officeDocument/2006/relationships" xmlns:m="http://schemas.openxmlformats.org/officeDocument/2006/math" xmlns:v="urn:schemas-microsoft-com:vml" xmlns:wp14="http://schemas.microsoft.com/office/word/2010/wordprocessingDrawing" xmlns:wp="http://schemas.openxmlformats.org/drawingml/2006/wordprocessingDrawing" xmlns:w10="urn:schemas-microsoft-com:office:word" xmlns:w="http://schemas.openxmlformats.org/wordprocessingml/2006/main" xmlns:w14="http://schemas.microsoft.com/office/word/2010/wordml" xmlns:w15="http://schemas.microsoft.com/office/word/2012/wordml" xmlns:w16se="http://schemas.microsoft.com/office/word/2015/wordml/symex" xmlns:wpg="http://schemas.microsoft.com/office/word/2010/wordprocessingGroup" xmlns:wpi="http://schemas.microsoft.com/office/word/2010/wordprocessingInk" xmlns:wne="http://schemas.microsoft.com/office/word/2006/wordml" xmlns:wps="http://schemas.microsoft.com/office/word/2010/wordprocessingShape" mc:Ignorable="w14 w15 w16se wp14">
+<w:document xmlns:wpc="http://schemas.microsoft.com/office/word/2010/wordprocessingCanvas" xmlns:mo="http://schemas.microsoft.com/office/mac/office/2008/main" xmlns:mc="http://schemas.openxmlformats.org/markup-compatibility/2006" xmlns:mv="urn:schemas-microsoft-com:mac:vml" xmlns:o="urn:schemas-microsoft-com:office:office" xmlns:r="http://schemas.openxmlformats.org/officeDocument/2006/relationships" xmlns:m="http://schemas.openxmlformats.org/officeDocument/2006/math" xmlns:v="urn:schemas-microsoft-com:vml" xmlns:wp14="http://schemas.microsoft.com/office/word/2010/wordprocessingDrawing" xmlns:wp="http://schemas.openxmlformats.org/drawingml/2006/wordprocessingDrawing" xmlns:w10="urn:schemas-microsoft-com:office:word" xmlns:w="http://schemas.openxmlformats.org/wordprocessingml/2006/main" xmlns:w14="http://schemas.microsoft.com/office/word/2010/wordml" xmlns:w15="http://schemas.microsoft.com/office/word/2012/wordml" xmlns:wpg="http://schemas.microsoft.com/office/word/2010/wordprocessingGroup" xmlns:wpi="http://schemas.microsoft.com/office/word/2010/wordprocessingInk" xmlns:wne="http://schemas.microsoft.com/office/word/2006/wordml" xmlns:wps="http://schemas.microsoft.com/office/word/2010/wordprocessingShape" mc:Ignorable="w14 w15 wp14">
   <w:body>
     <w:p>
       <w:r>
@@ -98,21 +98,7 @@
         <w:rPr>
           <w:rFonts w:eastAsia="Times New Roman" w:cs="Times New Roman"/>
         </w:rPr>
-        <w:t xml:space="preserve">    </w:t>
-      </w:r>
-      <w:proofErr w:type="gramStart"/>
-      <w:r>
-        <w:rPr>
-          <w:rFonts w:eastAsia="Times New Roman" w:cs="Times New Roman"/>
-        </w:rPr>
-        <w:t>b.  Hospital</w:t>
-      </w:r>
-      <w:proofErr w:type="gramEnd"/>
-      <w:r>
-        <w:rPr>
-          <w:rFonts w:eastAsia="Times New Roman" w:cs="Times New Roman"/>
-        </w:rPr>
-        <w:t xml:space="preserve"> 1 and Station 1</w:t>
+        <w:t xml:space="preserve">    b.  Hospital 1 and Station 1</w:t>
       </w:r>
       <w:r>
         <w:rPr>
@@ -190,14 +176,7 @@
         <w:rPr>
           <w:rFonts w:eastAsia="Times New Roman" w:cs="Times New Roman"/>
         </w:rPr>
-        <w:t xml:space="preserve"> reads </w:t>
-      </w:r>
-      <w:proofErr w:type="gramStart"/>
-      <w:r>
-        <w:rPr>
-          <w:rFonts w:eastAsia="Times New Roman" w:cs="Times New Roman"/>
-        </w:rPr>
-        <w:t>were processed with a quality control step to remove the adapter regions and low quality reads, and mapped to human genome to filter out contaminations by following the previously described steps (</w:t>
+        <w:t xml:space="preserve"> reads were processed with a quality control step to remove the adapter regions and low quality reads, and mapped to human genome to filter out contaminations by following the previously described steps (</w:t>
       </w:r>
       <w:hyperlink r:id="rId5" w:anchor="B38" w:history="1">
         <w:r>
@@ -212,14 +191,7 @@
         <w:rPr>
           <w:rFonts w:eastAsia="Times New Roman" w:cs="Times New Roman"/>
         </w:rPr>
-        <w:t>)</w:t>
-      </w:r>
-      <w:proofErr w:type="gramEnd"/>
-      <w:r>
-        <w:rPr>
-          <w:rFonts w:eastAsia="Times New Roman" w:cs="Times New Roman"/>
-        </w:rPr>
-        <w:t>.</w:t>
+        <w:t>).</w:t>
       </w:r>
     </w:p>
     <w:p>
@@ -234,71 +206,59 @@
           <w:rFonts w:eastAsia="Times New Roman" w:cs="Times New Roman"/>
           <w:color w:val="FF0000"/>
         </w:rPr>
-        <w:t>Joel</w:t>
-      </w:r>
-      <w:bookmarkStart w:id="0" w:name="_GoBack"/>
-      <w:bookmarkEnd w:id="0"/>
-      <w:r>
+        <w:t>Joel, Justin weekend of 11/17/17</w:t>
+      </w:r>
+    </w:p>
+    <w:p>
+      <w:pPr>
         <w:rPr>
           <w:rFonts w:eastAsia="Times New Roman" w:cs="Times New Roman"/>
           <w:color w:val="FF0000"/>
         </w:rPr>
-        <w:t>, Justin weekend of 11/17/17</w:t>
-      </w:r>
-    </w:p>
-    <w:p>
-      <w:pPr>
+      </w:pPr>
+      <w:r>
         <w:rPr>
           <w:rFonts w:eastAsia="Times New Roman" w:cs="Times New Roman"/>
           <w:color w:val="FF0000"/>
         </w:rPr>
-      </w:pPr>
-      <w:r>
-        <w:rPr>
-          <w:rFonts w:eastAsia="Times New Roman" w:cs="Times New Roman"/>
-          <w:color w:val="FF0000"/>
-        </w:rPr>
-        <w:t xml:space="preserve">Start with </w:t>
-      </w:r>
-      <w:proofErr w:type="spellStart"/>
-      <w:r>
-        <w:rPr>
-          <w:rFonts w:eastAsia="Times New Roman" w:cs="Times New Roman"/>
-          <w:color w:val="FF0000"/>
-        </w:rPr>
-        <w:t>fastq</w:t>
-      </w:r>
-      <w:proofErr w:type="spellEnd"/>
-      <w:r>
-        <w:rPr>
-          <w:rFonts w:eastAsia="Times New Roman" w:cs="Times New Roman"/>
-          <w:color w:val="FF0000"/>
-        </w:rPr>
-        <w:t xml:space="preserve"> files, </w:t>
-      </w:r>
-      <w:proofErr w:type="spellStart"/>
-      <w:r>
-        <w:rPr>
-          <w:rFonts w:eastAsia="Times New Roman" w:cs="Times New Roman"/>
-          <w:color w:val="FF0000"/>
-        </w:rPr>
-        <w:t>fastq</w:t>
-      </w:r>
-      <w:proofErr w:type="spellEnd"/>
-      <w:r>
-        <w:rPr>
-          <w:rFonts w:eastAsia="Times New Roman" w:cs="Times New Roman"/>
-          <w:color w:val="FF0000"/>
-        </w:rPr>
-        <w:t xml:space="preserve"> files and use Mothur</w:t>
-      </w:r>
-    </w:p>
-    <w:p>
-      <w:pPr>
-        <w:rPr>
-          <w:rFonts w:eastAsia="Times New Roman" w:cs="Times New Roman"/>
-        </w:rPr>
-      </w:pPr>
+        <w:t>Start with fastq files, fastq files and use Mothur</w:t>
+      </w:r>
+    </w:p>
+    <w:p>
+      <w:pPr>
+        <w:rPr>
+          <w:rFonts w:eastAsia="Times New Roman" w:cs="Times New Roman"/>
+        </w:rPr>
+      </w:pPr>
+    </w:p>
+    <w:p>
+      <w:pPr>
+        <w:rPr>
+          <w:ins w:id="0" w:author="Anast, Justin M [AN S]" w:date="2017-11-12T16:04:00Z"/>
+          <w:rFonts w:eastAsia="Times New Roman" w:cs="Times New Roman"/>
+        </w:rPr>
+      </w:pPr>
+      <w:r>
+        <w:rPr>
+          <w:rFonts w:eastAsia="Times New Roman" w:cs="Times New Roman"/>
+        </w:rPr>
+        <w:t>3. The high-quality reads were mapped to nr database by DIAMOND (</w:t>
+      </w:r>
+      <w:hyperlink r:id="rId6" w:anchor="B10" w:history="1">
+        <w:r>
+          <w:rPr>
+            <w:rStyle w:val="Hyperlink"/>
+            <w:rFonts w:eastAsia="Times New Roman" w:cs="Times New Roman"/>
+          </w:rPr>
+          <w:t>Buchfink et al., 2015</w:t>
+        </w:r>
+      </w:hyperlink>
+      <w:r>
+        <w:rPr>
+          <w:rFonts w:eastAsia="Times New Roman" w:cs="Times New Roman"/>
+        </w:rPr>
+        <w:t>) with the default setting.</w:t>
+      </w:r>
     </w:p>
     <w:p>
       <w:pPr>
@@ -311,60 +271,31 @@
         <w:rPr>
           <w:rFonts w:eastAsia="Times New Roman" w:cs="Times New Roman"/>
         </w:rPr>
-        <w:t xml:space="preserve">3. The high-quality reads </w:t>
-      </w:r>
-      <w:proofErr w:type="gramStart"/>
-      <w:r>
-        <w:rPr>
-          <w:rFonts w:eastAsia="Times New Roman" w:cs="Times New Roman"/>
-        </w:rPr>
-        <w:t>were mapped</w:t>
-      </w:r>
-      <w:proofErr w:type="gramEnd"/>
-      <w:r>
-        <w:rPr>
-          <w:rFonts w:eastAsia="Times New Roman" w:cs="Times New Roman"/>
-        </w:rPr>
-        <w:t xml:space="preserve"> to nr database by DIAMOND (</w:t>
-      </w:r>
-      <w:proofErr w:type="spellStart"/>
-      <w:r>
-        <w:fldChar w:fldCharType="begin"/>
-      </w:r>
-      <w:r>
-        <w:instrText xml:space="preserve"> HYPERLINK "https://www.frontiersin.org/articles/10.3389/fmicb.2017.00632/full" \l "B10" </w:instrText>
-      </w:r>
-      <w:r>
-        <w:fldChar w:fldCharType="separate"/>
-      </w:r>
-      <w:r>
-        <w:rPr>
-          <w:rStyle w:val="Hyperlink"/>
-          <w:rFonts w:eastAsia="Times New Roman" w:cs="Times New Roman"/>
-        </w:rPr>
-        <w:t>Buchfink</w:t>
-      </w:r>
-      <w:proofErr w:type="spellEnd"/>
-      <w:r>
-        <w:rPr>
-          <w:rStyle w:val="Hyperlink"/>
-          <w:rFonts w:eastAsia="Times New Roman" w:cs="Times New Roman"/>
-        </w:rPr>
-        <w:t xml:space="preserve"> et al., 2015</w:t>
-      </w:r>
-      <w:r>
-        <w:rPr>
-          <w:rStyle w:val="Hyperlink"/>
-          <w:rFonts w:eastAsia="Times New Roman" w:cs="Times New Roman"/>
-        </w:rPr>
-        <w:fldChar w:fldCharType="end"/>
-      </w:r>
-      <w:r>
-        <w:rPr>
-          <w:rFonts w:eastAsia="Times New Roman" w:cs="Times New Roman"/>
-        </w:rPr>
-        <w:t>) with the default setting.</w:t>
-      </w:r>
+        <w:br/>
+        <w:t>4. Lowest common ancestor (LCA) algorithm was implemented with LCA mapper from mtools of MEGAN5 (</w:t>
+      </w:r>
+      <w:hyperlink r:id="rId7" w:anchor="B26" w:history="1">
+        <w:r>
+          <w:rPr>
+            <w:rStyle w:val="Hyperlink"/>
+            <w:rFonts w:eastAsia="Times New Roman" w:cs="Times New Roman"/>
+          </w:rPr>
+          <w:t>Huson et al., 2011</w:t>
+        </w:r>
+      </w:hyperlink>
+      <w:r>
+        <w:rPr>
+          <w:rFonts w:eastAsia="Times New Roman" w:cs="Times New Roman"/>
+        </w:rPr>
+        <w:t>) for taxonomy profiling of each read.</w:t>
+      </w:r>
+    </w:p>
+    <w:p>
+      <w:pPr>
+        <w:rPr>
+          <w:rFonts w:eastAsia="Times New Roman" w:cs="Times New Roman"/>
+        </w:rPr>
+      </w:pPr>
     </w:p>
     <w:p>
       <w:pPr>
@@ -377,129 +308,27 @@
         <w:rPr>
           <w:rFonts w:eastAsia="Times New Roman" w:cs="Times New Roman"/>
         </w:rPr>
-        <w:br/>
-        <w:t xml:space="preserve">4. Lowest common ancestor (LCA) algorithm was implemented with LCA mapper from </w:t>
-      </w:r>
-      <w:proofErr w:type="spellStart"/>
-      <w:r>
-        <w:rPr>
-          <w:rFonts w:eastAsia="Times New Roman" w:cs="Times New Roman"/>
-        </w:rPr>
-        <w:t>mtools</w:t>
-      </w:r>
-      <w:proofErr w:type="spellEnd"/>
-      <w:r>
-        <w:rPr>
-          <w:rFonts w:eastAsia="Times New Roman" w:cs="Times New Roman"/>
-        </w:rPr>
-        <w:t xml:space="preserve"> of MEGAN5 (</w:t>
-      </w:r>
-      <w:proofErr w:type="spellStart"/>
-      <w:r>
-        <w:fldChar w:fldCharType="begin"/>
-      </w:r>
-      <w:r>
-        <w:instrText xml:space="preserve"> HYPERLINK "https://www.frontiersin.org/articles/10.3389/fmicb.2017.00632/full" \l "B26" </w:instrText>
-      </w:r>
-      <w:r>
-        <w:fldChar w:fldCharType="separate"/>
-      </w:r>
-      <w:r>
-        <w:rPr>
-          <w:rStyle w:val="Hyperlink"/>
-          <w:rFonts w:eastAsia="Times New Roman" w:cs="Times New Roman"/>
-        </w:rPr>
-        <w:t>Huson</w:t>
-      </w:r>
-      <w:proofErr w:type="spellEnd"/>
-      <w:r>
-        <w:rPr>
-          <w:rStyle w:val="Hyperlink"/>
-          <w:rFonts w:eastAsia="Times New Roman" w:cs="Times New Roman"/>
-        </w:rPr>
-        <w:t xml:space="preserve"> et al., 2011</w:t>
-      </w:r>
-      <w:r>
-        <w:rPr>
-          <w:rStyle w:val="Hyperlink"/>
-          <w:rFonts w:eastAsia="Times New Roman" w:cs="Times New Roman"/>
-        </w:rPr>
-        <w:fldChar w:fldCharType="end"/>
-      </w:r>
-      <w:r>
-        <w:rPr>
-          <w:rFonts w:eastAsia="Times New Roman" w:cs="Times New Roman"/>
-        </w:rPr>
-        <w:t>) for taxonomy profiling of each read.</w:t>
-      </w:r>
-    </w:p>
-    <w:p>
-      <w:pPr>
-        <w:rPr>
-          <w:rFonts w:eastAsia="Times New Roman" w:cs="Times New Roman"/>
-        </w:rPr>
-      </w:pPr>
-    </w:p>
-    <w:p>
-      <w:pPr>
-        <w:rPr>
-          <w:ins w:id="3" w:author="Anast, Justin M [AN S]" w:date="2017-11-12T16:04:00Z"/>
-          <w:rFonts w:eastAsia="Times New Roman" w:cs="Times New Roman"/>
-        </w:rPr>
-      </w:pPr>
-      <w:r>
-        <w:rPr>
-          <w:rFonts w:eastAsia="Times New Roman" w:cs="Times New Roman"/>
-        </w:rPr>
-        <w:t xml:space="preserve">5. The reads mapped to eukaryotes </w:t>
-      </w:r>
-      <w:proofErr w:type="gramStart"/>
-      <w:r>
-        <w:rPr>
-          <w:rFonts w:eastAsia="Times New Roman" w:cs="Times New Roman"/>
-        </w:rPr>
-        <w:t>were removed</w:t>
-      </w:r>
-      <w:proofErr w:type="gramEnd"/>
-      <w:r>
-        <w:rPr>
-          <w:rFonts w:eastAsia="Times New Roman" w:cs="Times New Roman"/>
-        </w:rPr>
-        <w:t xml:space="preserve"> for the further analysis</w:t>
-      </w:r>
-    </w:p>
-    <w:p>
-      <w:pPr>
-        <w:rPr>
-          <w:rFonts w:eastAsia="Times New Roman" w:cs="Times New Roman"/>
-        </w:rPr>
-      </w:pPr>
-    </w:p>
-    <w:p>
-      <w:pPr>
-        <w:rPr>
-          <w:rFonts w:eastAsia="Times New Roman" w:cs="Times New Roman"/>
-        </w:rPr>
-      </w:pPr>
-      <w:r>
-        <w:rPr>
-          <w:rFonts w:eastAsia="Times New Roman" w:cs="Times New Roman"/>
-        </w:rPr>
-        <w:t xml:space="preserve">6. The relative abundance for each species </w:t>
-      </w:r>
-      <w:proofErr w:type="gramStart"/>
-      <w:r>
-        <w:rPr>
-          <w:rFonts w:eastAsia="Times New Roman" w:cs="Times New Roman"/>
-        </w:rPr>
-        <w:t>was distilled</w:t>
-      </w:r>
-      <w:proofErr w:type="gramEnd"/>
-      <w:r>
-        <w:rPr>
-          <w:rFonts w:eastAsia="Times New Roman" w:cs="Times New Roman"/>
-        </w:rPr>
-        <w:t xml:space="preserve"> from the LCA results using an </w:t>
+        <w:t>5. The reads mapped to eukaryotes were removed for the further analysis</w:t>
+      </w:r>
+    </w:p>
+    <w:p>
+      <w:pPr>
+        <w:rPr>
+          <w:rFonts w:eastAsia="Times New Roman" w:cs="Times New Roman"/>
+        </w:rPr>
+      </w:pPr>
+    </w:p>
+    <w:p>
+      <w:pPr>
+        <w:rPr>
+          <w:rFonts w:eastAsia="Times New Roman" w:cs="Times New Roman"/>
+        </w:rPr>
+      </w:pPr>
+      <w:r>
+        <w:rPr>
+          <w:rFonts w:eastAsia="Times New Roman" w:cs="Times New Roman"/>
+        </w:rPr>
+        <w:t xml:space="preserve">6. The relative abundance for each species was distilled from the LCA results using an </w:t>
       </w:r>
       <w:r>
         <w:rPr>
@@ -532,7 +361,7 @@
         <w:rPr>
           <w:rFonts w:eastAsia="Times New Roman" w:cs="Times New Roman"/>
           <w:highlight w:val="yellow"/>
-          <w:rPrChange w:id="4" w:author="Anast, Justin M [AN S]" w:date="2017-11-12T16:15:00Z">
+          <w:rPrChange w:id="3" w:author="Anast, Justin M [AN S]" w:date="2017-11-12T16:15:00Z">
             <w:rPr>
               <w:rFonts w:eastAsia="Times New Roman" w:cs="Times New Roman"/>
             </w:rPr>
@@ -544,7 +373,7 @@
     <w:p>
       <w:pPr>
         <w:rPr>
-          <w:ins w:id="5" w:author="Anast, Justin M [AN S]" w:date="2017-11-12T16:04:00Z"/>
+          <w:ins w:id="4" w:author="Anast, Justin M [AN S]" w:date="2017-11-12T16:04:00Z"/>
           <w:rFonts w:eastAsia="Times New Roman" w:cs="Times New Roman"/>
         </w:rPr>
       </w:pPr>
@@ -580,107 +409,47 @@
     <w:p>
       <w:pPr>
         <w:rPr>
-          <w:ins w:id="6" w:author="Anast, Justin M [AN S]" w:date="2017-11-12T16:05:00Z"/>
-          <w:rFonts w:eastAsia="Times New Roman" w:cs="Times New Roman"/>
-        </w:rPr>
-      </w:pPr>
-      <w:r>
-        <w:rPr>
-          <w:rFonts w:eastAsia="Times New Roman" w:cs="Times New Roman"/>
-        </w:rPr>
-        <w:t xml:space="preserve">7. The bacterial species </w:t>
-      </w:r>
-      <w:proofErr w:type="gramStart"/>
-      <w:r>
-        <w:rPr>
-          <w:rFonts w:eastAsia="Times New Roman" w:cs="Times New Roman"/>
-        </w:rPr>
-        <w:t>were queried</w:t>
-      </w:r>
-      <w:proofErr w:type="gramEnd"/>
-      <w:r>
-        <w:rPr>
-          <w:rFonts w:eastAsia="Times New Roman" w:cs="Times New Roman"/>
-        </w:rPr>
-        <w:t xml:space="preserve"> against PATRIC (</w:t>
-      </w:r>
-      <w:proofErr w:type="spellStart"/>
-      <w:r>
-        <w:fldChar w:fldCharType="begin"/>
-      </w:r>
-      <w:r>
-        <w:instrText xml:space="preserve"> HYPERLINK "https://www.frontiersin.org/articles/10.3389/fmicb.2017.00632/full" \l "B63" </w:instrText>
-      </w:r>
-      <w:r>
-        <w:fldChar w:fldCharType="separate"/>
-      </w:r>
-      <w:r>
-        <w:rPr>
-          <w:rStyle w:val="Hyperlink"/>
-          <w:rFonts w:eastAsia="Times New Roman" w:cs="Times New Roman"/>
-        </w:rPr>
-        <w:t>Wattam</w:t>
-      </w:r>
-      <w:proofErr w:type="spellEnd"/>
-      <w:r>
-        <w:rPr>
-          <w:rStyle w:val="Hyperlink"/>
-          <w:rFonts w:eastAsia="Times New Roman" w:cs="Times New Roman"/>
-        </w:rPr>
-        <w:t xml:space="preserve"> et al., 2014</w:t>
-      </w:r>
-      <w:r>
-        <w:rPr>
-          <w:rStyle w:val="Hyperlink"/>
-          <w:rFonts w:eastAsia="Times New Roman" w:cs="Times New Roman"/>
-        </w:rPr>
-        <w:fldChar w:fldCharType="end"/>
-      </w:r>
+          <w:ins w:id="5" w:author="Anast, Justin M [AN S]" w:date="2017-11-12T16:05:00Z"/>
+          <w:rFonts w:eastAsia="Times New Roman" w:cs="Times New Roman"/>
+        </w:rPr>
+      </w:pPr>
+      <w:r>
+        <w:rPr>
+          <w:rFonts w:eastAsia="Times New Roman" w:cs="Times New Roman"/>
+        </w:rPr>
+        <w:t>7. The bacterial species were queried against PATRIC (</w:t>
+      </w:r>
+      <w:hyperlink r:id="rId8" w:anchor="B63" w:history="1">
+        <w:r>
+          <w:rPr>
+            <w:rStyle w:val="Hyperlink"/>
+            <w:rFonts w:eastAsia="Times New Roman" w:cs="Times New Roman"/>
+          </w:rPr>
+          <w:t>Wattam et al., 2014</w:t>
+        </w:r>
+      </w:hyperlink>
       <w:r>
         <w:rPr>
           <w:rFonts w:eastAsia="Times New Roman" w:cs="Times New Roman"/>
         </w:rPr>
         <w:t>) for categorization. For potential pathogenic species annotation, three lists of potential pathogens (</w:t>
       </w:r>
-      <w:proofErr w:type="spellStart"/>
-      <w:r>
-        <w:fldChar w:fldCharType="begin"/>
-      </w:r>
-      <w:r>
-        <w:instrText xml:space="preserve"> HYPERLINK "https://www.frontiersin.org/articles/10.3389/fmicb.2017.00632/full" \l "B30" </w:instrText>
-      </w:r>
-      <w:r>
-        <w:fldChar w:fldCharType="separate"/>
-      </w:r>
-      <w:r>
-        <w:rPr>
-          <w:rStyle w:val="Hyperlink"/>
-          <w:rFonts w:eastAsia="Times New Roman" w:cs="Times New Roman"/>
-        </w:rPr>
-        <w:t>Kembel</w:t>
-      </w:r>
-      <w:proofErr w:type="spellEnd"/>
-      <w:r>
-        <w:rPr>
-          <w:rStyle w:val="Hyperlink"/>
-          <w:rFonts w:eastAsia="Times New Roman" w:cs="Times New Roman"/>
-        </w:rPr>
-        <w:t xml:space="preserve"> et al., 2012</w:t>
-      </w:r>
-      <w:r>
-        <w:rPr>
-          <w:rStyle w:val="Hyperlink"/>
-          <w:rFonts w:eastAsia="Times New Roman" w:cs="Times New Roman"/>
-        </w:rPr>
-        <w:fldChar w:fldCharType="end"/>
-      </w:r>
+      <w:hyperlink r:id="rId9" w:anchor="B30" w:history="1">
+        <w:r>
+          <w:rPr>
+            <w:rStyle w:val="Hyperlink"/>
+            <w:rFonts w:eastAsia="Times New Roman" w:cs="Times New Roman"/>
+          </w:rPr>
+          <w:t>Kembel et al., 2012</w:t>
+        </w:r>
+      </w:hyperlink>
       <w:r>
         <w:rPr>
           <w:rFonts w:eastAsia="Times New Roman" w:cs="Times New Roman"/>
         </w:rPr>
         <w:t xml:space="preserve">; </w:t>
       </w:r>
-      <w:hyperlink r:id="rId6" w:anchor="B20" w:history="1">
+      <w:hyperlink r:id="rId10" w:anchor="B20" w:history="1">
         <w:r>
           <w:rPr>
             <w:rStyle w:val="Hyperlink"/>
@@ -695,45 +464,22 @@
         </w:rPr>
         <w:t xml:space="preserve">; </w:t>
       </w:r>
-      <w:hyperlink r:id="rId7" w:anchor="B63" w:history="1">
-        <w:proofErr w:type="spellStart"/>
+      <w:hyperlink r:id="rId11" w:anchor="B63" w:history="1">
         <w:r>
           <w:rPr>
             <w:rStyle w:val="Hyperlink"/>
             <w:rFonts w:eastAsia="Times New Roman" w:cs="Times New Roman"/>
           </w:rPr>
-          <w:t>Wattam</w:t>
-        </w:r>
-        <w:proofErr w:type="spellEnd"/>
-        <w:r>
-          <w:rPr>
-            <w:rStyle w:val="Hyperlink"/>
-            <w:rFonts w:eastAsia="Times New Roman" w:cs="Times New Roman"/>
-          </w:rPr>
-          <w:t xml:space="preserve"> et al., 2014</w:t>
+          <w:t>Wattam et al., 2014</w:t>
         </w:r>
       </w:hyperlink>
       <w:r>
         <w:rPr>
           <w:rFonts w:eastAsia="Times New Roman" w:cs="Times New Roman"/>
         </w:rPr>
-        <w:t xml:space="preserve">) </w:t>
-      </w:r>
-      <w:proofErr w:type="gramStart"/>
-      <w:r>
-        <w:rPr>
-          <w:rFonts w:eastAsia="Times New Roman" w:cs="Times New Roman"/>
-        </w:rPr>
-        <w:t>were combined</w:t>
-      </w:r>
-      <w:proofErr w:type="gramEnd"/>
-      <w:r>
-        <w:rPr>
-          <w:rFonts w:eastAsia="Times New Roman" w:cs="Times New Roman"/>
-        </w:rPr>
-        <w:t>.</w:t>
-      </w:r>
-      <w:ins w:id="7" w:author="Anast, Justin M [AN S]" w:date="2017-11-12T16:16:00Z">
+        <w:t>) were combined.</w:t>
+      </w:r>
+      <w:ins w:id="6" w:author="Anast, Justin M [AN S]" w:date="2017-11-12T16:16:00Z">
         <w:r>
           <w:rPr>
             <w:rFonts w:eastAsia="Times New Roman" w:cs="Times New Roman"/>
@@ -746,23 +492,7 @@
           <w:rFonts w:eastAsia="Times New Roman" w:cs="Times New Roman"/>
           <w:highlight w:val="yellow"/>
         </w:rPr>
-        <w:t xml:space="preserve">Maybe </w:t>
-      </w:r>
-      <w:proofErr w:type="spellStart"/>
-      <w:r>
-        <w:rPr>
-          <w:rFonts w:eastAsia="Times New Roman" w:cs="Times New Roman"/>
-          <w:highlight w:val="yellow"/>
-        </w:rPr>
-        <w:t>skipable</w:t>
-      </w:r>
-      <w:proofErr w:type="spellEnd"/>
-      <w:r>
-        <w:rPr>
-          <w:rFonts w:eastAsia="Times New Roman" w:cs="Times New Roman"/>
-          <w:highlight w:val="yellow"/>
-        </w:rPr>
-        <w:t>, because it depends if we want to do figures that have potential pathogenic species.</w:t>
+        <w:t>Maybe skipable, because it depends if we want to do figures that have potential pathogenic species.</w:t>
       </w:r>
       <w:r>
         <w:rPr>
@@ -781,29 +511,15 @@
     <w:p>
       <w:pPr>
         <w:rPr>
-          <w:ins w:id="8" w:author="Anast, Justin M [AN S]" w:date="2017-11-12T16:05:00Z"/>
-          <w:rFonts w:eastAsia="Times New Roman" w:cs="Times New Roman"/>
-        </w:rPr>
-      </w:pPr>
-      <w:r>
-        <w:rPr>
-          <w:rFonts w:eastAsia="Times New Roman" w:cs="Times New Roman"/>
-        </w:rPr>
-        <w:t xml:space="preserve">8. For 16S </w:t>
-      </w:r>
-      <w:proofErr w:type="spellStart"/>
-      <w:r>
-        <w:rPr>
-          <w:rFonts w:eastAsia="Times New Roman" w:cs="Times New Roman"/>
-        </w:rPr>
-        <w:t>rRNA</w:t>
-      </w:r>
-      <w:proofErr w:type="spellEnd"/>
-      <w:r>
-        <w:rPr>
-          <w:rFonts w:eastAsia="Times New Roman" w:cs="Times New Roman"/>
-        </w:rPr>
-        <w:t xml:space="preserve"> gene extraction, the filtered reads were mapped against ribosomal RNA SILVA</w:t>
+          <w:ins w:id="7" w:author="Anast, Justin M [AN S]" w:date="2017-11-12T16:05:00Z"/>
+          <w:rFonts w:eastAsia="Times New Roman" w:cs="Times New Roman"/>
+        </w:rPr>
+      </w:pPr>
+      <w:r>
+        <w:rPr>
+          <w:rFonts w:eastAsia="Times New Roman" w:cs="Times New Roman"/>
+        </w:rPr>
+        <w:t>8. For 16S rRNA gene extraction, the filtered reads were mapped against ribosomal RNA SILVA</w:t>
       </w:r>
       <w:r>
         <w:rPr>
@@ -817,84 +533,52 @@
         </w:rPr>
         <w:t xml:space="preserve"> reference sequences (SSURef_NR99_115; </w:t>
       </w:r>
-      <w:hyperlink r:id="rId8" w:anchor="B54" w:history="1">
-        <w:proofErr w:type="spellStart"/>
+      <w:hyperlink r:id="rId12" w:anchor="B54" w:history="1">
         <w:r>
           <w:rPr>
             <w:rStyle w:val="Hyperlink"/>
             <w:rFonts w:eastAsia="Times New Roman" w:cs="Times New Roman"/>
           </w:rPr>
-          <w:t>Quast</w:t>
+          <w:t>Quast et al., 2013</w:t>
         </w:r>
-        <w:proofErr w:type="spellEnd"/>
+      </w:hyperlink>
+      <w:r>
+        <w:rPr>
+          <w:rFonts w:eastAsia="Times New Roman" w:cs="Times New Roman"/>
+        </w:rPr>
+        <w:t>) using assign_taxonomy.py</w:t>
+      </w:r>
+      <w:r>
+        <w:rPr>
+          <w:rFonts w:eastAsia="Times New Roman" w:cs="Times New Roman"/>
+        </w:rPr>
+        <w:t xml:space="preserve"> (python</w:t>
+      </w:r>
+      <w:r>
+        <w:rPr>
+          <w:rFonts w:eastAsia="Times New Roman" w:cs="Times New Roman"/>
+        </w:rPr>
+        <w:t>)</w:t>
+      </w:r>
+      <w:r>
+        <w:rPr>
+          <w:rFonts w:eastAsia="Times New Roman" w:cs="Times New Roman"/>
+        </w:rPr>
+        <w:t xml:space="preserve"> from QIIME (</w:t>
+      </w:r>
+      <w:hyperlink r:id="rId13" w:anchor="B12" w:history="1">
         <w:r>
           <w:rPr>
             <w:rStyle w:val="Hyperlink"/>
             <w:rFonts w:eastAsia="Times New Roman" w:cs="Times New Roman"/>
           </w:rPr>
-          <w:t xml:space="preserve"> et al., 2013</w:t>
+          <w:t>Caporaso et al., 2010</w:t>
         </w:r>
       </w:hyperlink>
       <w:r>
         <w:rPr>
           <w:rFonts w:eastAsia="Times New Roman" w:cs="Times New Roman"/>
         </w:rPr>
-        <w:t>) using assign_taxonomy.py</w:t>
-      </w:r>
-      <w:r>
-        <w:rPr>
-          <w:rFonts w:eastAsia="Times New Roman" w:cs="Times New Roman"/>
-        </w:rPr>
-        <w:t xml:space="preserve"> (python</w:t>
-      </w:r>
-      <w:r>
-        <w:rPr>
-          <w:rFonts w:eastAsia="Times New Roman" w:cs="Times New Roman"/>
-        </w:rPr>
-        <w:t>)</w:t>
-      </w:r>
-      <w:r>
-        <w:rPr>
-          <w:rFonts w:eastAsia="Times New Roman" w:cs="Times New Roman"/>
-        </w:rPr>
-        <w:t xml:space="preserve"> from QIIME (</w:t>
-      </w:r>
-      <w:proofErr w:type="spellStart"/>
-      <w:r>
-        <w:fldChar w:fldCharType="begin"/>
-      </w:r>
-      <w:r>
-        <w:instrText xml:space="preserve"> HYPERLINK "https://www.frontiersin.org/articles/10.3389/fmicb.2017.00632/full" \l "B12" </w:instrText>
-      </w:r>
-      <w:r>
-        <w:fldChar w:fldCharType="separate"/>
-      </w:r>
-      <w:r>
-        <w:rPr>
-          <w:rStyle w:val="Hyperlink"/>
-          <w:rFonts w:eastAsia="Times New Roman" w:cs="Times New Roman"/>
-        </w:rPr>
-        <w:t>Caporaso</w:t>
-      </w:r>
-      <w:proofErr w:type="spellEnd"/>
-      <w:r>
-        <w:rPr>
-          <w:rStyle w:val="Hyperlink"/>
-          <w:rFonts w:eastAsia="Times New Roman" w:cs="Times New Roman"/>
-        </w:rPr>
-        <w:t xml:space="preserve"> et al., 2010</w:t>
-      </w:r>
-      <w:r>
-        <w:rPr>
-          <w:rStyle w:val="Hyperlink"/>
-          <w:rFonts w:eastAsia="Times New Roman" w:cs="Times New Roman"/>
-        </w:rPr>
-        <w:fldChar w:fldCharType="end"/>
-      </w:r>
-      <w:r>
-        <w:rPr>
-          <w:rFonts w:eastAsia="Times New Roman" w:cs="Times New Roman"/>
-        </w:rPr>
         <w:t>) with blast as the assignment method.</w:t>
       </w:r>
     </w:p>
@@ -908,7 +592,7 @@
     <w:p>
       <w:pPr>
         <w:rPr>
-          <w:ins w:id="9" w:author="Anast, Justin M [AN S]" w:date="2017-11-12T16:05:00Z"/>
+          <w:ins w:id="8" w:author="Anast, Justin M [AN S]" w:date="2017-11-12T16:05:00Z"/>
           <w:rFonts w:eastAsia="Times New Roman" w:cs="Times New Roman"/>
         </w:rPr>
       </w:pPr>
@@ -948,7 +632,7 @@
         </w:rPr>
         <w:t>(</w:t>
       </w:r>
-      <w:hyperlink r:id="rId9" w:anchor="B17" w:history="1">
+      <w:hyperlink r:id="rId14" w:anchor="B17" w:history="1">
         <w:r>
           <w:rPr>
             <w:rStyle w:val="Hyperlink"/>
@@ -982,16 +666,8 @@
           <w:rFonts w:eastAsia="Times New Roman" w:cs="Times New Roman"/>
         </w:rPr>
         <w:lastRenderedPageBreak/>
-        <w:t xml:space="preserve">10. Weighted </w:t>
-      </w:r>
-      <w:proofErr w:type="spellStart"/>
-      <w:r>
-        <w:rPr>
-          <w:rFonts w:eastAsia="Times New Roman" w:cs="Times New Roman"/>
-        </w:rPr>
-        <w:t>UniFrac</w:t>
-      </w:r>
-      <w:proofErr w:type="spellEnd"/>
+        <w:t>10. Weighted UniFrac</w:t>
+      </w:r>
       <w:r>
         <w:rPr>
           <w:rFonts w:eastAsia="Times New Roman" w:cs="Times New Roman"/>
@@ -1002,16 +678,76 @@
         <w:rPr>
           <w:rFonts w:eastAsia="Times New Roman" w:cs="Times New Roman"/>
         </w:rPr>
-        <w:t xml:space="preserve"> distance was calculated </w:t>
-      </w:r>
-      <w:proofErr w:type="spellStart"/>
-      <w:r>
-        <w:rPr>
-          <w:rFonts w:eastAsia="Times New Roman" w:cs="Times New Roman"/>
-        </w:rPr>
-        <w:t>PhylosEq</w:t>
-      </w:r>
-      <w:proofErr w:type="spellEnd"/>
+        <w:t xml:space="preserve"> distance was calculated PhylosEq </w:t>
+      </w:r>
+      <w:r>
+        <w:rPr>
+          <w:rFonts w:eastAsia="Times New Roman" w:cs="Times New Roman"/>
+        </w:rPr>
+        <w:t xml:space="preserve">® </w:t>
+      </w:r>
+      <w:r>
+        <w:rPr>
+          <w:rFonts w:eastAsia="Times New Roman" w:cs="Times New Roman"/>
+        </w:rPr>
+        <w:t>(</w:t>
+      </w:r>
+      <w:hyperlink r:id="rId15" w:anchor="B44" w:history="1">
+        <w:r>
+          <w:rPr>
+            <w:rStyle w:val="Hyperlink"/>
+            <w:rFonts w:eastAsia="Times New Roman" w:cs="Times New Roman"/>
+          </w:rPr>
+          <w:t>McMurdie and Holmes, 2013</w:t>
+        </w:r>
+      </w:hyperlink>
+      <w:r>
+        <w:rPr>
+          <w:rFonts w:eastAsia="Times New Roman" w:cs="Times New Roman"/>
+        </w:rPr>
+        <w:t>) based on the species-level taxonomic profile.</w:t>
+      </w:r>
+    </w:p>
+    <w:p>
+      <w:pPr>
+        <w:rPr>
+          <w:ins w:id="9" w:author="Anast, Justin M [AN S]" w:date="2017-11-12T16:05:00Z"/>
+          <w:rFonts w:eastAsia="Times New Roman" w:cs="Times New Roman"/>
+        </w:rPr>
+      </w:pPr>
+      <w:r>
+        <w:rPr>
+          <w:rFonts w:eastAsia="Times New Roman" w:cs="Times New Roman"/>
+          <w:highlight w:val="yellow"/>
+        </w:rPr>
+        <w:t>Only if we can get data from other studies “pre-analyzed OTUs”</w:t>
+      </w:r>
+    </w:p>
+    <w:p>
+      <w:pPr>
+        <w:rPr>
+          <w:rFonts w:eastAsia="Times New Roman" w:cs="Times New Roman"/>
+        </w:rPr>
+      </w:pPr>
+    </w:p>
+    <w:p>
+      <w:pPr>
+        <w:rPr>
+          <w:rFonts w:eastAsia="Times New Roman" w:cs="Times New Roman"/>
+        </w:rPr>
+      </w:pPr>
+      <w:r>
+        <w:rPr>
+          <w:rFonts w:eastAsia="Times New Roman" w:cs="Times New Roman"/>
+        </w:rPr>
+        <w:t>11. To evaluate the community dissimilarities between 16S rRNA samples, Bray-Curtis dissimilarity</w:t>
+      </w:r>
+      <w:r>
+        <w:rPr>
+          <w:rFonts w:eastAsia="Times New Roman" w:cs="Times New Roman"/>
+        </w:rPr>
+        <w:t xml:space="preserve"> ®</w:t>
+      </w:r>
       <w:r>
         <w:rPr>
           <w:rFonts w:eastAsia="Times New Roman" w:cs="Times New Roman"/>
@@ -1022,51 +758,25 @@
         <w:rPr>
           <w:rFonts w:eastAsia="Times New Roman" w:cs="Times New Roman"/>
         </w:rPr>
-        <w:t xml:space="preserve">® </w:t>
-      </w:r>
-      <w:r>
-        <w:rPr>
-          <w:rFonts w:eastAsia="Times New Roman" w:cs="Times New Roman"/>
-        </w:rPr>
-        <w:t>(</w:t>
-      </w:r>
-      <w:proofErr w:type="spellStart"/>
-      <w:r>
-        <w:fldChar w:fldCharType="begin"/>
-      </w:r>
-      <w:r>
-        <w:instrText xml:space="preserve"> HYPERLINK "https://www.frontiersin.org/articles/10.3389/fmicb.2017.00632/full" \l "B44" </w:instrText>
-      </w:r>
-      <w:r>
-        <w:fldChar w:fldCharType="separate"/>
-      </w:r>
-      <w:r>
-        <w:rPr>
-          <w:rStyle w:val="Hyperlink"/>
-          <w:rFonts w:eastAsia="Times New Roman" w:cs="Times New Roman"/>
-        </w:rPr>
-        <w:t>McMurdie</w:t>
-      </w:r>
-      <w:proofErr w:type="spellEnd"/>
-      <w:r>
-        <w:rPr>
-          <w:rStyle w:val="Hyperlink"/>
-          <w:rFonts w:eastAsia="Times New Roman" w:cs="Times New Roman"/>
-        </w:rPr>
-        <w:t xml:space="preserve"> and Holmes, 2013</w:t>
-      </w:r>
-      <w:r>
-        <w:rPr>
-          <w:rStyle w:val="Hyperlink"/>
-          <w:rFonts w:eastAsia="Times New Roman" w:cs="Times New Roman"/>
-        </w:rPr>
-        <w:fldChar w:fldCharType="end"/>
-      </w:r>
-      <w:r>
-        <w:rPr>
-          <w:rFonts w:eastAsia="Times New Roman" w:cs="Times New Roman"/>
-        </w:rPr>
-        <w:t>) based on the species-level taxonomic profile.</w:t>
+        <w:t>(type of similarity index, gives you a value how similar is</w:t>
+      </w:r>
+      <w:r>
+        <w:rPr>
+          <w:rFonts w:eastAsia="Times New Roman" w:cs="Times New Roman"/>
+        </w:rPr>
+        <w:t>: can be done with package ® phylosEq</w:t>
+      </w:r>
+      <w:r>
+        <w:rPr>
+          <w:rFonts w:eastAsia="Times New Roman" w:cs="Times New Roman"/>
+        </w:rPr>
+        <w:t xml:space="preserve">) </w:t>
+      </w:r>
+      <w:r>
+        <w:rPr>
+          <w:rFonts w:eastAsia="Times New Roman" w:cs="Times New Roman"/>
+        </w:rPr>
+        <w:t>was calculated based on the relative abundance of each genus</w:t>
       </w:r>
     </w:p>
     <w:p>
@@ -1076,52 +786,127 @@
           <w:rFonts w:eastAsia="Times New Roman" w:cs="Times New Roman"/>
         </w:rPr>
       </w:pPr>
+    </w:p>
+    <w:p>
+      <w:pPr>
+        <w:rPr>
+          <w:ins w:id="11" w:author="Anast, Justin M [AN S]" w:date="2017-11-12T16:05:00Z"/>
+          <w:rFonts w:eastAsia="Times New Roman" w:cs="Times New Roman"/>
+        </w:rPr>
+      </w:pPr>
+    </w:p>
+    <w:p>
+      <w:pPr>
+        <w:rPr>
+          <w:ins w:id="12" w:author="Anast, Justin M [AN S]" w:date="2017-11-12T16:05:00Z"/>
+          <w:rFonts w:eastAsia="Times New Roman" w:cs="Times New Roman"/>
+        </w:rPr>
+      </w:pPr>
+      <w:r>
+        <w:rPr>
+          <w:rFonts w:eastAsia="Times New Roman" w:cs="Times New Roman"/>
+        </w:rPr>
+        <w:t xml:space="preserve">12. </w:t>
+      </w:r>
+      <w:r>
+        <w:rPr>
+          <w:rFonts w:eastAsia="Times New Roman" w:cs="Times New Roman"/>
+        </w:rPr>
+        <w:t>Wilcoxon rank sum test on R</w:t>
+      </w:r>
+    </w:p>
+    <w:p>
+      <w:pPr>
+        <w:rPr>
+          <w:rFonts w:eastAsia="Times New Roman" w:cs="Times New Roman"/>
+        </w:rPr>
+      </w:pPr>
+    </w:p>
+    <w:p>
+      <w:pPr>
+        <w:rPr>
+          <w:rFonts w:eastAsia="Times New Roman" w:cs="Times New Roman"/>
+        </w:rPr>
+      </w:pPr>
+      <w:r>
+        <w:rPr>
+          <w:rFonts w:eastAsia="Times New Roman" w:cs="Times New Roman"/>
+        </w:rPr>
+        <w:t>13. To detect significant items such as genera or species, analysis of similarities (ANOSIM) was implemented using QIIME (</w:t>
+      </w:r>
+      <w:hyperlink r:id="rId16" w:anchor="B12" w:history="1">
+        <w:r>
+          <w:rPr>
+            <w:rStyle w:val="Hyperlink"/>
+            <w:rFonts w:eastAsia="Times New Roman" w:cs="Times New Roman"/>
+          </w:rPr>
+          <w:t>Caporaso et al., 2010</w:t>
+        </w:r>
+      </w:hyperlink>
+      <w:r>
+        <w:rPr>
+          <w:rFonts w:eastAsia="Times New Roman" w:cs="Times New Roman"/>
+        </w:rPr>
+        <w:t>). Also, adonis (QIIME) was employed to evaluate the significance of a variable in determining variation of distances.</w:t>
+      </w:r>
+    </w:p>
+    <w:p>
+      <w:pPr>
+        <w:rPr>
+          <w:rFonts w:eastAsia="Times New Roman" w:cs="Times New Roman"/>
+        </w:rPr>
+      </w:pPr>
+    </w:p>
+    <w:p>
+      <w:pPr>
+        <w:rPr>
+          <w:rFonts w:eastAsia="Times New Roman" w:cs="Times New Roman"/>
+        </w:rPr>
+      </w:pPr>
+      <w:r>
+        <w:rPr>
+          <w:rFonts w:eastAsia="Times New Roman" w:cs="Times New Roman"/>
+        </w:rPr>
+        <w:t xml:space="preserve">Our analyses: </w:t>
+      </w:r>
+    </w:p>
+    <w:p>
+      <w:pPr>
+        <w:rPr>
+          <w:rFonts w:eastAsia="Times New Roman" w:cs="Times New Roman"/>
+        </w:rPr>
+      </w:pPr>
+      <w:r>
+        <w:rPr>
+          <w:rFonts w:eastAsia="Times New Roman" w:cs="Times New Roman"/>
+        </w:rPr>
+        <w:t>1. Rarefaction curve</w:t>
+      </w:r>
+      <w:r>
+        <w:rPr>
+          <w:rFonts w:eastAsia="Times New Roman" w:cs="Times New Roman"/>
+        </w:rPr>
+        <w:t xml:space="preserve"> </w:t>
+      </w:r>
       <w:r>
         <w:rPr>
           <w:rFonts w:eastAsia="Times New Roman" w:cs="Times New Roman"/>
           <w:highlight w:val="yellow"/>
         </w:rPr>
-        <w:t>Only if we can get data from other studies “pre-analyzed OTUs”</w:t>
-      </w:r>
-    </w:p>
-    <w:p>
-      <w:pPr>
-        <w:rPr>
-          <w:rFonts w:eastAsia="Times New Roman" w:cs="Times New Roman"/>
-        </w:rPr>
-      </w:pPr>
-    </w:p>
-    <w:p>
-      <w:pPr>
-        <w:rPr>
-          <w:rFonts w:eastAsia="Times New Roman" w:cs="Times New Roman"/>
-        </w:rPr>
-      </w:pPr>
-      <w:r>
-        <w:rPr>
-          <w:rFonts w:eastAsia="Times New Roman" w:cs="Times New Roman"/>
-        </w:rPr>
-        <w:t xml:space="preserve">11. To evaluate the community dissimilarities between 16S </w:t>
-      </w:r>
-      <w:proofErr w:type="spellStart"/>
-      <w:r>
-        <w:rPr>
-          <w:rFonts w:eastAsia="Times New Roman" w:cs="Times New Roman"/>
-        </w:rPr>
-        <w:t>rRNA</w:t>
-      </w:r>
-      <w:proofErr w:type="spellEnd"/>
-      <w:r>
-        <w:rPr>
-          <w:rFonts w:eastAsia="Times New Roman" w:cs="Times New Roman"/>
-        </w:rPr>
-        <w:t xml:space="preserve"> samples, Bray-Curtis dissimilarity</w:t>
-      </w:r>
-      <w:r>
-        <w:rPr>
-          <w:rFonts w:eastAsia="Times New Roman" w:cs="Times New Roman"/>
-        </w:rPr>
-        <w:t xml:space="preserve"> ®</w:t>
+        <w:t>YES</w:t>
+      </w:r>
+    </w:p>
+    <w:p>
+      <w:pPr>
+        <w:rPr>
+          <w:rFonts w:eastAsia="Times New Roman" w:cs="Times New Roman"/>
+        </w:rPr>
+      </w:pPr>
+      <w:r>
+        <w:rPr>
+          <w:rFonts w:eastAsia="Times New Roman" w:cs="Times New Roman"/>
+        </w:rPr>
+        <w:t xml:space="preserve">2. Heatmap with relative abundances </w:t>
       </w:r>
       <w:r>
         <w:rPr>
@@ -1132,199 +917,6 @@
       <w:r>
         <w:rPr>
           <w:rFonts w:eastAsia="Times New Roman" w:cs="Times New Roman"/>
-        </w:rPr>
-        <w:t>(type of similarity index, gives you a value how similar is</w:t>
-      </w:r>
-      <w:r>
-        <w:rPr>
-          <w:rFonts w:eastAsia="Times New Roman" w:cs="Times New Roman"/>
-        </w:rPr>
-        <w:t xml:space="preserve">: can be done with package ® </w:t>
-      </w:r>
-      <w:proofErr w:type="spellStart"/>
-      <w:r>
-        <w:rPr>
-          <w:rFonts w:eastAsia="Times New Roman" w:cs="Times New Roman"/>
-        </w:rPr>
-        <w:t>phylosEq</w:t>
-      </w:r>
-      <w:proofErr w:type="spellEnd"/>
-      <w:r>
-        <w:rPr>
-          <w:rFonts w:eastAsia="Times New Roman" w:cs="Times New Roman"/>
-        </w:rPr>
-        <w:t xml:space="preserve">) </w:t>
-      </w:r>
-      <w:r>
-        <w:rPr>
-          <w:rFonts w:eastAsia="Times New Roman" w:cs="Times New Roman"/>
-        </w:rPr>
-        <w:t>was calculated based on the relative abundance of each genus</w:t>
-      </w:r>
-    </w:p>
-    <w:p>
-      <w:pPr>
-        <w:rPr>
-          <w:ins w:id="11" w:author="Anast, Justin M [AN S]" w:date="2017-11-12T16:05:00Z"/>
-          <w:rFonts w:eastAsia="Times New Roman" w:cs="Times New Roman"/>
-        </w:rPr>
-      </w:pPr>
-    </w:p>
-    <w:p>
-      <w:pPr>
-        <w:rPr>
-          <w:ins w:id="12" w:author="Anast, Justin M [AN S]" w:date="2017-11-12T16:05:00Z"/>
-          <w:rFonts w:eastAsia="Times New Roman" w:cs="Times New Roman"/>
-        </w:rPr>
-      </w:pPr>
-    </w:p>
-    <w:p>
-      <w:pPr>
-        <w:rPr>
-          <w:ins w:id="13" w:author="Anast, Justin M [AN S]" w:date="2017-11-12T16:05:00Z"/>
-          <w:rFonts w:eastAsia="Times New Roman" w:cs="Times New Roman"/>
-        </w:rPr>
-      </w:pPr>
-      <w:r>
-        <w:rPr>
-          <w:rFonts w:eastAsia="Times New Roman" w:cs="Times New Roman"/>
-        </w:rPr>
-        <w:t xml:space="preserve">12. </w:t>
-      </w:r>
-      <w:r>
-        <w:rPr>
-          <w:rFonts w:eastAsia="Times New Roman" w:cs="Times New Roman"/>
-        </w:rPr>
-        <w:t>Wilcoxon rank sum test on R</w:t>
-      </w:r>
-    </w:p>
-    <w:p>
-      <w:pPr>
-        <w:rPr>
-          <w:rFonts w:eastAsia="Times New Roman" w:cs="Times New Roman"/>
-        </w:rPr>
-      </w:pPr>
-    </w:p>
-    <w:p>
-      <w:pPr>
-        <w:rPr>
-          <w:rFonts w:eastAsia="Times New Roman" w:cs="Times New Roman"/>
-        </w:rPr>
-      </w:pPr>
-      <w:r>
-        <w:rPr>
-          <w:rFonts w:eastAsia="Times New Roman" w:cs="Times New Roman"/>
-        </w:rPr>
-        <w:t xml:space="preserve">13. To detect significant items such as genera or species, analysis of similarities (ANOSIM) </w:t>
-      </w:r>
-      <w:proofErr w:type="gramStart"/>
-      <w:r>
-        <w:rPr>
-          <w:rFonts w:eastAsia="Times New Roman" w:cs="Times New Roman"/>
-        </w:rPr>
-        <w:t>was implemented</w:t>
-      </w:r>
-      <w:proofErr w:type="gramEnd"/>
-      <w:r>
-        <w:rPr>
-          <w:rFonts w:eastAsia="Times New Roman" w:cs="Times New Roman"/>
-        </w:rPr>
-        <w:t xml:space="preserve"> using QIIME (</w:t>
-      </w:r>
-      <w:proofErr w:type="spellStart"/>
-      <w:r>
-        <w:fldChar w:fldCharType="begin"/>
-      </w:r>
-      <w:r>
-        <w:instrText xml:space="preserve"> HYPERLINK "https://www.frontiersin.org/articles/10.3389/fmicb.2017.00632/full" \l "B12" </w:instrText>
-      </w:r>
-      <w:r>
-        <w:fldChar w:fldCharType="separate"/>
-      </w:r>
-      <w:r>
-        <w:rPr>
-          <w:rStyle w:val="Hyperlink"/>
-          <w:rFonts w:eastAsia="Times New Roman" w:cs="Times New Roman"/>
-        </w:rPr>
-        <w:t>Caporaso</w:t>
-      </w:r>
-      <w:proofErr w:type="spellEnd"/>
-      <w:r>
-        <w:rPr>
-          <w:rStyle w:val="Hyperlink"/>
-          <w:rFonts w:eastAsia="Times New Roman" w:cs="Times New Roman"/>
-        </w:rPr>
-        <w:t xml:space="preserve"> et al., 2010</w:t>
-      </w:r>
-      <w:r>
-        <w:rPr>
-          <w:rStyle w:val="Hyperlink"/>
-          <w:rFonts w:eastAsia="Times New Roman" w:cs="Times New Roman"/>
-        </w:rPr>
-        <w:fldChar w:fldCharType="end"/>
-      </w:r>
-      <w:r>
-        <w:rPr>
-          <w:rFonts w:eastAsia="Times New Roman" w:cs="Times New Roman"/>
-        </w:rPr>
-        <w:t xml:space="preserve">). Also, </w:t>
-      </w:r>
-      <w:proofErr w:type="spellStart"/>
-      <w:r>
-        <w:rPr>
-          <w:rFonts w:eastAsia="Times New Roman" w:cs="Times New Roman"/>
-        </w:rPr>
-        <w:t>adonis</w:t>
-      </w:r>
-      <w:proofErr w:type="spellEnd"/>
-      <w:r>
-        <w:rPr>
-          <w:rFonts w:eastAsia="Times New Roman" w:cs="Times New Roman"/>
-        </w:rPr>
-        <w:t xml:space="preserve"> (QIIME) was employed to evaluate the significance of a variable in determining variation of distances.</w:t>
-      </w:r>
-    </w:p>
-    <w:p>
-      <w:pPr>
-        <w:rPr>
-          <w:rFonts w:eastAsia="Times New Roman" w:cs="Times New Roman"/>
-        </w:rPr>
-      </w:pPr>
-    </w:p>
-    <w:p>
-      <w:pPr>
-        <w:rPr>
-          <w:rFonts w:eastAsia="Times New Roman" w:cs="Times New Roman"/>
-        </w:rPr>
-      </w:pPr>
-      <w:r>
-        <w:rPr>
-          <w:rFonts w:eastAsia="Times New Roman" w:cs="Times New Roman"/>
-        </w:rPr>
-        <w:t xml:space="preserve">Our analyses: </w:t>
-      </w:r>
-    </w:p>
-    <w:p>
-      <w:pPr>
-        <w:rPr>
-          <w:rFonts w:eastAsia="Times New Roman" w:cs="Times New Roman"/>
-        </w:rPr>
-      </w:pPr>
-      <w:r>
-        <w:rPr>
-          <w:rFonts w:eastAsia="Times New Roman" w:cs="Times New Roman"/>
-        </w:rPr>
-        <w:t>1. Rarefaction curve</w:t>
-      </w:r>
-      <w:r>
-        <w:rPr>
-          <w:rFonts w:eastAsia="Times New Roman" w:cs="Times New Roman"/>
-        </w:rPr>
-        <w:t xml:space="preserve"> </w:t>
-      </w:r>
-      <w:r>
-        <w:rPr>
-          <w:rFonts w:eastAsia="Times New Roman" w:cs="Times New Roman"/>
           <w:highlight w:val="yellow"/>
         </w:rPr>
         <w:t>YES</w:t>
@@ -1340,64 +932,16 @@
         <w:rPr>
           <w:rFonts w:eastAsia="Times New Roman" w:cs="Times New Roman"/>
         </w:rPr>
-        <w:t xml:space="preserve">2. </w:t>
-      </w:r>
-      <w:proofErr w:type="spellStart"/>
-      <w:r>
-        <w:rPr>
-          <w:rFonts w:eastAsia="Times New Roman" w:cs="Times New Roman"/>
-        </w:rPr>
-        <w:t>Heatmap</w:t>
-      </w:r>
-      <w:proofErr w:type="spellEnd"/>
-      <w:r>
-        <w:rPr>
-          <w:rFonts w:eastAsia="Times New Roman" w:cs="Times New Roman"/>
-        </w:rPr>
-        <w:t xml:space="preserve"> with relative </w:t>
-      </w:r>
-      <w:proofErr w:type="gramStart"/>
-      <w:r>
-        <w:rPr>
-          <w:rFonts w:eastAsia="Times New Roman" w:cs="Times New Roman"/>
-        </w:rPr>
-        <w:t xml:space="preserve">abundances </w:t>
-      </w:r>
-      <w:r>
-        <w:rPr>
-          <w:rFonts w:eastAsia="Times New Roman" w:cs="Times New Roman"/>
-        </w:rPr>
-        <w:t xml:space="preserve"> </w:t>
-      </w:r>
-      <w:r>
-        <w:rPr>
-          <w:rFonts w:eastAsia="Times New Roman" w:cs="Times New Roman"/>
-          <w:highlight w:val="yellow"/>
-        </w:rPr>
-        <w:t>YES</w:t>
-      </w:r>
-      <w:proofErr w:type="gramEnd"/>
-    </w:p>
-    <w:p>
-      <w:pPr>
-        <w:rPr>
-          <w:rFonts w:eastAsia="Times New Roman" w:cs="Times New Roman"/>
-        </w:rPr>
-      </w:pPr>
-      <w:r>
-        <w:rPr>
-          <w:rFonts w:eastAsia="Times New Roman" w:cs="Times New Roman"/>
-        </w:rPr>
-        <w:t>3. What else</w:t>
-      </w:r>
-      <w:proofErr w:type="gramStart"/>
-      <w:r>
-        <w:rPr>
-          <w:rFonts w:eastAsia="Times New Roman" w:cs="Times New Roman"/>
-        </w:rPr>
-        <w:t>????</w:t>
-      </w:r>
-      <w:proofErr w:type="gramEnd"/>
+        <w:t>3. What else????</w:t>
+      </w:r>
+      <w:r>
+        <w:rPr>
+          <w:rFonts w:eastAsia="Times New Roman" w:cs="Times New Roman"/>
+        </w:rPr>
+        <w:t xml:space="preserve"> Add Github repository on slides</w:t>
+      </w:r>
+      <w:bookmarkStart w:id="13" w:name="_GoBack"/>
+      <w:bookmarkEnd w:id="13"/>
     </w:p>
     <w:p/>
     <w:p>
@@ -1482,7 +1026,7 @@
 </file>
 
 <file path=word/people.xml><?xml version="1.0" encoding="utf-8"?>
-<w15:people xmlns:wpc="http://schemas.microsoft.com/office/word/2010/wordprocessingCanvas" xmlns:cx="http://schemas.microsoft.com/office/drawing/2014/chartex" xmlns:cx1="http://schemas.microsoft.com/office/drawing/2015/9/8/chartex" xmlns:mc="http://schemas.openxmlformats.org/markup-compatibility/2006" xmlns:o="urn:schemas-microsoft-com:office:office" xmlns:r="http://schemas.openxmlformats.org/officeDocument/2006/relationships" xmlns:m="http://schemas.openxmlformats.org/officeDocument/2006/math" xmlns:v="urn:schemas-microsoft-com:vml" xmlns:wp14="http://schemas.microsoft.com/office/word/2010/wordprocessingDrawing" xmlns:wp="http://schemas.openxmlformats.org/drawingml/2006/wordprocessingDrawing" xmlns:w10="urn:schemas-microsoft-com:office:word" xmlns:w="http://schemas.openxmlformats.org/wordprocessingml/2006/main" xmlns:w14="http://schemas.microsoft.com/office/word/2010/wordml" xmlns:w15="http://schemas.microsoft.com/office/word/2012/wordml" xmlns:w16se="http://schemas.microsoft.com/office/word/2015/wordml/symex" xmlns:wpg="http://schemas.microsoft.com/office/word/2010/wordprocessingGroup" xmlns:wpi="http://schemas.microsoft.com/office/word/2010/wordprocessingInk" xmlns:wne="http://schemas.microsoft.com/office/word/2006/wordml" xmlns:wps="http://schemas.microsoft.com/office/word/2010/wordprocessingShape" mc:Ignorable="w14 w15 w16se wp14">
+<w15:people xmlns:wpc="http://schemas.microsoft.com/office/word/2010/wordprocessingCanvas" xmlns:mo="http://schemas.microsoft.com/office/mac/office/2008/main" xmlns:mc="http://schemas.openxmlformats.org/markup-compatibility/2006" xmlns:mv="urn:schemas-microsoft-com:mac:vml" xmlns:o="urn:schemas-microsoft-com:office:office" xmlns:r="http://schemas.openxmlformats.org/officeDocument/2006/relationships" xmlns:m="http://schemas.openxmlformats.org/officeDocument/2006/math" xmlns:v="urn:schemas-microsoft-com:vml" xmlns:wp14="http://schemas.microsoft.com/office/word/2010/wordprocessingDrawing" xmlns:wp="http://schemas.openxmlformats.org/drawingml/2006/wordprocessingDrawing" xmlns:w10="urn:schemas-microsoft-com:office:word" xmlns:w="http://schemas.openxmlformats.org/wordprocessingml/2006/main" xmlns:w14="http://schemas.microsoft.com/office/word/2010/wordml" xmlns:w15="http://schemas.microsoft.com/office/word/2012/wordml" xmlns:wpg="http://schemas.microsoft.com/office/word/2010/wordprocessingGroup" xmlns:wpi="http://schemas.microsoft.com/office/word/2010/wordprocessingInk" xmlns:wne="http://schemas.microsoft.com/office/word/2006/wordml" xmlns:wps="http://schemas.microsoft.com/office/word/2010/wordprocessingShape" mc:Ignorable="w14 w15 wp14">
   <w15:person w15:author="Anast, Justin M [AN S]">
     <w15:presenceInfo w15:providerId="None" w15:userId="Anast, Justin M [AN S]"/>
   </w15:person>
@@ -1490,7 +1034,7 @@
 </file>
 
 <file path=word/styles.xml><?xml version="1.0" encoding="utf-8"?>
-<w:styles xmlns:mc="http://schemas.openxmlformats.org/markup-compatibility/2006" xmlns:r="http://schemas.openxmlformats.org/officeDocument/2006/relationships" xmlns:w="http://schemas.openxmlformats.org/wordprocessingml/2006/main" xmlns:w14="http://schemas.microsoft.com/office/word/2010/wordml" xmlns:w15="http://schemas.microsoft.com/office/word/2012/wordml" xmlns:w16se="http://schemas.microsoft.com/office/word/2015/wordml/symex" mc:Ignorable="w14 w15 w16se">
+<w:styles xmlns:mc="http://schemas.openxmlformats.org/markup-compatibility/2006" xmlns:r="http://schemas.openxmlformats.org/officeDocument/2006/relationships" xmlns:w="http://schemas.openxmlformats.org/wordprocessingml/2006/main" xmlns:w14="http://schemas.microsoft.com/office/word/2010/wordml" xmlns:w15="http://schemas.microsoft.com/office/word/2012/wordml" mc:Ignorable="w14 w15">
   <w:docDefaults>
     <w:rPrDefault>
       <w:rPr>
@@ -1502,7 +1046,7 @@
     </w:rPrDefault>
     <w:pPrDefault/>
   </w:docDefaults>
-  <w:latentStyles w:defLockedState="0" w:defUIPriority="99" w:defSemiHidden="0" w:defUnhideWhenUsed="0" w:defQFormat="0" w:count="371">
+  <w:latentStyles w:defLockedState="0" w:defUIPriority="99" w:defSemiHidden="0" w:defUnhideWhenUsed="0" w:defQFormat="0" w:count="382">
     <w:lsdException w:name="Normal" w:uiPriority="0" w:qFormat="1"/>
     <w:lsdException w:name="heading 1" w:uiPriority="9" w:qFormat="1"/>
     <w:lsdException w:name="heading 2" w:semiHidden="1" w:uiPriority="9" w:unhideWhenUsed="1" w:qFormat="1"/>
@@ -1608,7 +1152,6 @@
     <w:lsdException w:name="HTML Sample" w:semiHidden="1" w:unhideWhenUsed="1"/>
     <w:lsdException w:name="HTML Typewriter" w:semiHidden="1" w:unhideWhenUsed="1"/>
     <w:lsdException w:name="HTML Variable" w:semiHidden="1" w:unhideWhenUsed="1"/>
-    <w:lsdException w:name="Normal Table" w:semiHidden="1" w:unhideWhenUsed="1"/>
     <w:lsdException w:name="annotation subject" w:semiHidden="1" w:unhideWhenUsed="1"/>
     <w:lsdException w:name="No List" w:semiHidden="1" w:unhideWhenUsed="1"/>
     <w:lsdException w:name="Outline List 1" w:semiHidden="1" w:unhideWhenUsed="1"/>
@@ -1654,11 +1197,9 @@
     <w:lsdException w:name="Table Subtle 1" w:semiHidden="1" w:unhideWhenUsed="1"/>
     <w:lsdException w:name="Table Subtle 2" w:semiHidden="1" w:unhideWhenUsed="1"/>
     <w:lsdException w:name="Table Web 1" w:semiHidden="1" w:unhideWhenUsed="1"/>
-    <w:lsdException w:name="Table Web 2" w:semiHidden="1" w:unhideWhenUsed="1"/>
     <w:lsdException w:name="Table Web 3" w:semiHidden="1" w:unhideWhenUsed="1"/>
     <w:lsdException w:name="Balloon Text" w:semiHidden="1" w:unhideWhenUsed="1"/>
     <w:lsdException w:name="Table Grid" w:uiPriority="59"/>
-    <w:lsdException w:name="Table Theme" w:semiHidden="1" w:unhideWhenUsed="1"/>
     <w:lsdException w:name="Placeholder Text" w:semiHidden="1"/>
     <w:lsdException w:name="No Spacing" w:uiPriority="1" w:qFormat="1"/>
     <w:lsdException w:name="Light Shading" w:uiPriority="60"/>
@@ -1865,6 +1406,8 @@
     <w:lsdException w:name="List Table 5 Dark Accent 6" w:uiPriority="50"/>
     <w:lsdException w:name="List Table 6 Colorful Accent 6" w:uiPriority="51"/>
     <w:lsdException w:name="List Table 7 Colorful Accent 6" w:uiPriority="52"/>
+    <w:lsdException w:name="Mention" w:semiHidden="1" w:unhideWhenUsed="1"/>
+    <w:lsdException w:name="Smart Hyperlink" w:semiHidden="1" w:unhideWhenUsed="1"/>
   </w:latentStyles>
   <w:style w:type="paragraph" w:default="1" w:styleId="Normal">
     <w:name w:val="Normal"/>

</xml_diff>